<commit_message>
changed formats, added zip
</commit_message>
<xml_diff>
--- a/UNEP-Gap-Report-2024-Countries.docx
+++ b/UNEP-Gap-Report-2024-Countries.docx
@@ -806,36 +806,14 @@
         </w:rPr>
         <w:t xml:space="preserve">## Adding another scale for fill, which will replace the existing scale.</w:t>
       </w:r>
-    </w:p>
-    <w:p>
-      <w:pPr>
-        <w:pStyle w:val="SourceCode"/>
-      </w:pPr>
-      <w:r>
-        <w:rPr>
-          <w:rStyle w:val="VerbatimChar"/>
-        </w:rPr>
-        <w:t xml:space="preserve">## Warning in countrycode_convert(sourcevar = sourcevar, origin = origin, destination = dest, : Some values were not matched unambiguously: EU27</w:t>
-      </w:r>
-    </w:p>
-    <w:p>
-      <w:pPr>
-        <w:pStyle w:val="SourceCode"/>
-      </w:pPr>
-      <w:r>
-        <w:rPr>
-          <w:rStyle w:val="VerbatimChar"/>
-        </w:rPr>
-        <w:t xml:space="preserve">## `summarise()` has grouped output by 'iso', 'country', 'sector'. You can</w:t>
-      </w:r>
-      <w:r>
-        <w:br/>
-      </w:r>
-      <w:r>
-        <w:rPr>
-          <w:rStyle w:val="VerbatimChar"/>
-        </w:rPr>
-        <w:t xml:space="preserve">## override using the `.groups` argument.</w:t>
+      <w:r>
+        <w:br/>
+      </w:r>
+      <w:r>
+        <w:rPr>
+          <w:rStyle w:val="VerbatimChar"/>
+        </w:rPr>
+        <w:t xml:space="preserve">## `summarise()` has grouped output by 'iso', 'country', 'sector'. You can override using the `.groups` argument.</w:t>
       </w:r>
       <w:r>
         <w:br/>
@@ -853,52 +831,43 @@
         <w:rPr>
           <w:rStyle w:val="VerbatimChar"/>
         </w:rPr>
-        <w:t xml:space="preserve">## Scale for fill is already present. Adding another scale for fill, which will</w:t>
-      </w:r>
-      <w:r>
-        <w:br/>
-      </w:r>
-      <w:r>
-        <w:rPr>
-          <w:rStyle w:val="VerbatimChar"/>
-        </w:rPr>
-        <w:t xml:space="preserve">## replace the existing scale.</w:t>
-      </w:r>
-      <w:r>
-        <w:br/>
-      </w:r>
-      <w:r>
-        <w:rPr>
-          <w:rStyle w:val="VerbatimChar"/>
-        </w:rPr>
-        <w:t xml:space="preserve">## Scale for fill is already present. Adding another scale for fill, which will</w:t>
-      </w:r>
-      <w:r>
-        <w:br/>
-      </w:r>
-      <w:r>
-        <w:rPr>
-          <w:rStyle w:val="VerbatimChar"/>
-        </w:rPr>
-        <w:t xml:space="preserve">## replace the existing scale.</w:t>
-      </w:r>
-      <w:r>
-        <w:br/>
-      </w:r>
-      <w:r>
-        <w:rPr>
-          <w:rStyle w:val="VerbatimChar"/>
-        </w:rPr>
-        <w:t xml:space="preserve">## `summarise()` has grouped output by 'iso', 'country', 'sector'. You can</w:t>
-      </w:r>
-      <w:r>
-        <w:br/>
-      </w:r>
-      <w:r>
-        <w:rPr>
-          <w:rStyle w:val="VerbatimChar"/>
-        </w:rPr>
-        <w:t xml:space="preserve">## override using the `.groups` argument.</w:t>
+        <w:t xml:space="preserve">## Scale for fill is already present.</w:t>
+      </w:r>
+      <w:r>
+        <w:br/>
+      </w:r>
+      <w:r>
+        <w:rPr>
+          <w:rStyle w:val="VerbatimChar"/>
+        </w:rPr>
+        <w:t xml:space="preserve">## Adding another scale for fill, which will replace the existing scale.</w:t>
+      </w:r>
+      <w:r>
+        <w:br/>
+      </w:r>
+      <w:r>
+        <w:rPr>
+          <w:rStyle w:val="VerbatimChar"/>
+        </w:rPr>
+        <w:t xml:space="preserve">## Scale for fill is already present.</w:t>
+      </w:r>
+      <w:r>
+        <w:br/>
+      </w:r>
+      <w:r>
+        <w:rPr>
+          <w:rStyle w:val="VerbatimChar"/>
+        </w:rPr>
+        <w:t xml:space="preserve">## Adding another scale for fill, which will replace the existing scale.</w:t>
+      </w:r>
+      <w:r>
+        <w:br/>
+      </w:r>
+      <w:r>
+        <w:rPr>
+          <w:rStyle w:val="VerbatimChar"/>
+        </w:rPr>
+        <w:t xml:space="preserve">## `summarise()` has grouped output by 'iso', 'country', 'sector'. You can override using the `.groups` argument.</w:t>
       </w:r>
       <w:r>
         <w:br/>
@@ -916,34 +885,34 @@
         <w:rPr>
           <w:rStyle w:val="VerbatimChar"/>
         </w:rPr>
-        <w:t xml:space="preserve">## Scale for fill is already present. Adding another scale for fill, which will</w:t>
-      </w:r>
-      <w:r>
-        <w:br/>
-      </w:r>
-      <w:r>
-        <w:rPr>
-          <w:rStyle w:val="VerbatimChar"/>
-        </w:rPr>
-        <w:t xml:space="preserve">## replace the existing scale.</w:t>
-      </w:r>
-      <w:r>
-        <w:br/>
-      </w:r>
-      <w:r>
-        <w:rPr>
-          <w:rStyle w:val="VerbatimChar"/>
-        </w:rPr>
-        <w:t xml:space="preserve">## Scale for fill is already present. Adding another scale for fill, which will</w:t>
-      </w:r>
-      <w:r>
-        <w:br/>
-      </w:r>
-      <w:r>
-        <w:rPr>
-          <w:rStyle w:val="VerbatimChar"/>
-        </w:rPr>
-        <w:t xml:space="preserve">## replace the existing scale.</w:t>
+        <w:t xml:space="preserve">## Scale for fill is already present.</w:t>
+      </w:r>
+      <w:r>
+        <w:br/>
+      </w:r>
+      <w:r>
+        <w:rPr>
+          <w:rStyle w:val="VerbatimChar"/>
+        </w:rPr>
+        <w:t xml:space="preserve">## Adding another scale for fill, which will replace the existing scale.</w:t>
+      </w:r>
+      <w:r>
+        <w:br/>
+      </w:r>
+      <w:r>
+        <w:rPr>
+          <w:rStyle w:val="VerbatimChar"/>
+        </w:rPr>
+        <w:t xml:space="preserve">## Scale for fill is already present.</w:t>
+      </w:r>
+      <w:r>
+        <w:br/>
+      </w:r>
+      <w:r>
+        <w:rPr>
+          <w:rStyle w:val="VerbatimChar"/>
+        </w:rPr>
+        <w:t xml:space="preserve">## Adding another scale for fill, which will replace the existing scale.</w:t>
       </w:r>
     </w:p>
     <w:p>

</xml_diff>